<commit_message>
fix typo for Lab4.docx
</commit_message>
<xml_diff>
--- a/Lab4.docx
+++ b/Lab4.docx
@@ -40,6 +40,7 @@
         </w:rPr>
         <w:t xml:space="preserve">Team: </w:t>
       </w:r>
+      <w:proofErr w:type="spellStart"/>
       <w:r>
         <w:rPr>
           <w:lang w:eastAsia="zh-CN"/>
@@ -50,7 +51,14 @@
         <w:rPr>
           <w:lang w:eastAsia="zh-CN"/>
         </w:rPr>
-        <w:t>ingnan Cao(861308788), Yue Wang(861306322)</w:t>
+        <w:t>ingnan</w:t>
+      </w:r>
+      <w:proofErr w:type="spellEnd"/>
+      <w:r>
+        <w:rPr>
+          <w:lang w:eastAsia="zh-CN"/>
+        </w:rPr>
+        <w:t xml:space="preserve"> Cao(861308788), Yue Wang(861306322)</w:t>
       </w:r>
     </w:p>
     <w:p>
@@ -74,7 +82,15 @@
       </w:r>
       <w:r>
         <w:br/>
-        <w:t>If you have any questions, please post to iLearn as others may be having the same issue.</w:t>
+        <w:t xml:space="preserve">If you have any questions, please post to </w:t>
+      </w:r>
+      <w:proofErr w:type="spellStart"/>
+      <w:r>
+        <w:t>iLearn</w:t>
+      </w:r>
+      <w:proofErr w:type="spellEnd"/>
+      <w:r>
+        <w:t xml:space="preserve"> as others may be having the same issue.</w:t>
       </w:r>
     </w:p>
     <w:p>
@@ -100,7 +116,15 @@
         <w:pStyle w:val="Body"/>
       </w:pPr>
       <w:r>
-        <w:t xml:space="preserve">To facilitate the testing of your cache simulator, we will utilize two sets of traces collected from a run of gcc. The traces </w:t>
+        <w:t xml:space="preserve">To facilitate the testing of your cache simulator, we will utilize two sets of traces collected from a run of </w:t>
+      </w:r>
+      <w:proofErr w:type="spellStart"/>
+      <w:r>
+        <w:t>gcc</w:t>
+      </w:r>
+      <w:proofErr w:type="spellEnd"/>
+      <w:r>
+        <w:t xml:space="preserve">. The traces </w:t>
       </w:r>
       <w:r>
         <w:rPr>
@@ -124,7 +148,15 @@
         <w:t>gcc-1M.memtrace</w:t>
       </w:r>
       <w:r>
-        <w:t xml:space="preserve"> are available at the following git repository: </w:t>
+        <w:t xml:space="preserve"> are available at the following </w:t>
+      </w:r>
+      <w:proofErr w:type="spellStart"/>
+      <w:r>
+        <w:t>git</w:t>
+      </w:r>
+      <w:proofErr w:type="spellEnd"/>
+      <w:r>
+        <w:t xml:space="preserve"> repository: </w:t>
       </w:r>
       <w:hyperlink r:id="rId7" w:history="1">
         <w:r>
@@ -136,7 +168,15 @@
         </w:r>
       </w:hyperlink>
       <w:r>
-        <w:t xml:space="preserve"> under the Cachesim subdirectory. The traces contain ~10 thousand and ~1.5 million entries. A sample of the trace is given below:</w:t>
+        <w:t xml:space="preserve"> under the </w:t>
+      </w:r>
+      <w:proofErr w:type="spellStart"/>
+      <w:r>
+        <w:t>Cachesim</w:t>
+      </w:r>
+      <w:proofErr w:type="spellEnd"/>
+      <w:r>
+        <w:t xml:space="preserve"> subdirectory. The traces contain ~10 thousand and ~1.5 million entries. A sample of the trace is given below:</w:t>
       </w:r>
     </w:p>
     <w:p>
@@ -314,19 +354,37 @@
           <w:lang w:val="it-IT"/>
         </w:rPr>
       </w:pPr>
+      <w:proofErr w:type="spellStart"/>
       <w:r>
         <w:rPr>
           <w:lang w:val="it-IT"/>
         </w:rPr>
         <w:t>Cachesim</w:t>
       </w:r>
+      <w:proofErr w:type="spellEnd"/>
     </w:p>
     <w:p>
       <w:pPr>
         <w:pStyle w:val="Body"/>
       </w:pPr>
       <w:r>
-        <w:t xml:space="preserve">Now that you have a better idea of how simulators are implemented, this project will be a bit more open ended. You will implement from scratch a C++/Java/Python based cache simulator (let’s call it Cachesim). Cachesim is a performance simulator, with the main focus on collecting cache miss and cache hit rates. Your simulator must meet the following requirements. </w:t>
+        <w:t xml:space="preserve">Now that you have a better idea of how simulators are implemented, this project will be a bit more open ended. You will implement from scratch a C++/Java/Python based cache simulator (let’s call it </w:t>
+      </w:r>
+      <w:proofErr w:type="spellStart"/>
+      <w:r>
+        <w:t>Cachesim</w:t>
+      </w:r>
+      <w:proofErr w:type="spellEnd"/>
+      <w:r>
+        <w:t xml:space="preserve">). </w:t>
+      </w:r>
+      <w:proofErr w:type="spellStart"/>
+      <w:r>
+        <w:t>Cachesim</w:t>
+      </w:r>
+      <w:proofErr w:type="spellEnd"/>
+      <w:r>
+        <w:t xml:space="preserve"> is a performance simulator, with the main focus on collecting cache miss and cache hit rates. Your simulator must meet the following requirements. </w:t>
       </w:r>
     </w:p>
     <w:p>
@@ -407,7 +465,15 @@
         <w:pStyle w:val="Body"/>
       </w:pPr>
       <w:r>
-        <w:t xml:space="preserve">For sample code of how to read a file, refer back to the pipesim source code. </w:t>
+        <w:t xml:space="preserve">For sample code of how to read a file, refer back to the </w:t>
+      </w:r>
+      <w:proofErr w:type="spellStart"/>
+      <w:r>
+        <w:t>pipesim</w:t>
+      </w:r>
+      <w:proofErr w:type="spellEnd"/>
+      <w:r>
+        <w:t xml:space="preserve"> source code. </w:t>
       </w:r>
     </w:p>
     <w:p>
@@ -503,7 +569,23 @@
           <w:color w:val="FF2600"/>
           <w:u w:val="single"/>
         </w:rPr>
-        <w:t>Submit your source code and your printout to iLearn in a single zip file.</w:t>
+        <w:t xml:space="preserve">Submit your source code and your printout to </w:t>
+      </w:r>
+      <w:proofErr w:type="spellStart"/>
+      <w:r>
+        <w:rPr>
+          <w:color w:val="FF2600"/>
+          <w:u w:val="single"/>
+        </w:rPr>
+        <w:t>iLearn</w:t>
+      </w:r>
+      <w:proofErr w:type="spellEnd"/>
+      <w:r>
+        <w:rPr>
+          <w:color w:val="FF2600"/>
+          <w:u w:val="single"/>
+        </w:rPr>
+        <w:t xml:space="preserve"> in a single zip file.</w:t>
       </w:r>
       <w:r>
         <w:rPr>
@@ -528,7 +610,23 @@
           <w:color w:val="FF2600"/>
           <w:u w:val="single"/>
         </w:rPr>
-        <w:t>Submit your answers to questions to GradeScope as a pdf</w:t>
+        <w:t xml:space="preserve">Submit your answers to questions to </w:t>
+      </w:r>
+      <w:proofErr w:type="spellStart"/>
+      <w:r>
+        <w:rPr>
+          <w:color w:val="FF2600"/>
+          <w:u w:val="single"/>
+        </w:rPr>
+        <w:t>GradeScope</w:t>
+      </w:r>
+      <w:proofErr w:type="spellEnd"/>
+      <w:r>
+        <w:rPr>
+          <w:color w:val="FF2600"/>
+          <w:u w:val="single"/>
+        </w:rPr>
+        <w:t xml:space="preserve"> as a pdf</w:t>
       </w:r>
       <w:r>
         <w:rPr>
@@ -557,6 +655,7 @@
       <w:pPr>
         <w:pStyle w:val="Heading"/>
       </w:pPr>
+      <w:proofErr w:type="spellStart"/>
       <w:r>
         <w:rPr>
           <w:lang w:val="it-IT"/>
@@ -564,6 +663,7 @@
         <w:lastRenderedPageBreak/>
         <w:t>Questions</w:t>
       </w:r>
+      <w:proofErr w:type="spellEnd"/>
     </w:p>
     <w:p>
       <w:pPr>
@@ -1018,7 +1118,6 @@
           <w:p>
             <w:pPr>
               <w:rPr>
-                <w:rFonts w:hint="eastAsia"/>
                 <w:lang w:eastAsia="zh-CN"/>
               </w:rPr>
             </w:pPr>
@@ -1647,8 +1746,6 @@
         </w:rPr>
         <w:t>cache size remains the same</w:t>
       </w:r>
-      <w:bookmarkStart w:id="0" w:name="_GoBack"/>
-      <w:bookmarkEnd w:id="0"/>
       <w:r>
         <w:rPr>
           <w:lang w:eastAsia="zh-CN"/>
@@ -1671,27 +1768,9 @@
     <w:p>
       <w:pPr>
         <w:pStyle w:val="ListParagraph"/>
-        <w:ind w:left="0"/>
-        <w:rPr>
-          <w:lang w:eastAsia="zh-CN"/>
-        </w:rPr>
-      </w:pPr>
-      <w:r>
-        <w:br w:type="page"/>
-      </w:r>
-      <w:r>
-        <w:rPr>
-          <w:lang w:eastAsia="zh-CN"/>
-        </w:rPr>
-        <w:lastRenderedPageBreak/>
-        <w:t>yyp</w:t>
-      </w:r>
-    </w:p>
-    <w:p>
-      <w:pPr>
-        <w:pStyle w:val="ListParagraph"/>
-        <w:ind w:left="0"/>
-      </w:pPr>
+      </w:pPr>
+      <w:bookmarkStart w:id="0" w:name="_GoBack"/>
+      <w:bookmarkEnd w:id="0"/>
     </w:p>
     <w:p>
       <w:pPr>
@@ -1701,6 +1780,9 @@
           <w:numId w:val="10"/>
         </w:numPr>
       </w:pPr>
+      <w:r>
+        <w:t xml:space="preserve"> </w:t>
+      </w:r>
       <w:r>
         <w:t xml:space="preserve">(10 points) </w:t>
       </w:r>
@@ -1807,7 +1889,6 @@
           <w:numId w:val="13"/>
         </w:numPr>
         <w:rPr>
-          <w:rFonts w:hint="eastAsia"/>
           <w:lang w:eastAsia="zh-CN"/>
         </w:rPr>
       </w:pPr>
@@ -1882,8 +1963,21 @@
       <w:pStyle w:val="Footer"/>
     </w:pPr>
     <w:r>
-      <w:t>Prof. Daniel Wong, Prof. Walid Najjar</w:t>
+      <w:t xml:space="preserve">Prof. Daniel Wong, Prof. </w:t>
     </w:r>
+    <w:proofErr w:type="spellStart"/>
+    <w:r>
+      <w:t>Walid</w:t>
+    </w:r>
+    <w:proofErr w:type="spellEnd"/>
+    <w:r>
+      <w:t xml:space="preserve"> </w:t>
+    </w:r>
+    <w:proofErr w:type="spellStart"/>
+    <w:r>
+      <w:t>Najjar</w:t>
+    </w:r>
+    <w:proofErr w:type="spellEnd"/>
     <w:r>
       <w:tab/>
     </w:r>
@@ -1903,7 +1997,7 @@
       <w:rPr>
         <w:noProof/>
       </w:rPr>
-      <w:t>5</w:t>
+      <w:t>6</w:t>
     </w:r>
     <w:r>
       <w:fldChar w:fldCharType="end"/>
@@ -3361,7 +3455,7 @@
   <w:num w:numId="11">
     <w:abstractNumId w:val="2"/>
     <w:lvlOverride w:ilvl="0">
-      <w:lvl w:ilvl="0" w:tplc="B89251B8">
+      <w:lvl w:ilvl="0" w:tplc="D64A64D4">
         <w:start w:val="1"/>
         <w:numFmt w:val="decimal"/>
         <w:lvlText w:val="%1."/>
@@ -3391,7 +3485,7 @@
       </w:lvl>
     </w:lvlOverride>
     <w:lvlOverride w:ilvl="1">
-      <w:lvl w:ilvl="1" w:tplc="89C259CC">
+      <w:lvl w:ilvl="1" w:tplc="ADB6B81A">
         <w:start w:val="1"/>
         <w:numFmt w:val="lowerLetter"/>
         <w:lvlText w:val="%2."/>
@@ -3421,7 +3515,7 @@
       </w:lvl>
     </w:lvlOverride>
     <w:lvlOverride w:ilvl="2">
-      <w:lvl w:ilvl="2" w:tplc="3D789088">
+      <w:lvl w:ilvl="2" w:tplc="564AA55C">
         <w:start w:val="1"/>
         <w:numFmt w:val="lowerRoman"/>
         <w:lvlText w:val="%3."/>
@@ -3451,7 +3545,7 @@
       </w:lvl>
     </w:lvlOverride>
     <w:lvlOverride w:ilvl="3">
-      <w:lvl w:ilvl="3" w:tplc="5BE4990C">
+      <w:lvl w:ilvl="3" w:tplc="49DE6102">
         <w:start w:val="1"/>
         <w:numFmt w:val="decimal"/>
         <w:lvlText w:val="%4."/>
@@ -3481,7 +3575,7 @@
       </w:lvl>
     </w:lvlOverride>
     <w:lvlOverride w:ilvl="4">
-      <w:lvl w:ilvl="4" w:tplc="E6E8D7F4">
+      <w:lvl w:ilvl="4" w:tplc="F4F2AE06">
         <w:start w:val="1"/>
         <w:numFmt w:val="lowerLetter"/>
         <w:lvlText w:val="%5."/>
@@ -3511,7 +3605,7 @@
       </w:lvl>
     </w:lvlOverride>
     <w:lvlOverride w:ilvl="5">
-      <w:lvl w:ilvl="5" w:tplc="4F2CBBAE">
+      <w:lvl w:ilvl="5" w:tplc="920A0EF0">
         <w:start w:val="1"/>
         <w:numFmt w:val="lowerRoman"/>
         <w:lvlText w:val="%6."/>
@@ -3541,7 +3635,7 @@
       </w:lvl>
     </w:lvlOverride>
     <w:lvlOverride w:ilvl="6">
-      <w:lvl w:ilvl="6" w:tplc="9A66B960">
+      <w:lvl w:ilvl="6" w:tplc="8EB8CA60">
         <w:start w:val="1"/>
         <w:numFmt w:val="decimal"/>
         <w:lvlText w:val="%7."/>
@@ -3571,7 +3665,7 @@
       </w:lvl>
     </w:lvlOverride>
     <w:lvlOverride w:ilvl="7">
-      <w:lvl w:ilvl="7" w:tplc="2D42A28A">
+      <w:lvl w:ilvl="7" w:tplc="6B147870">
         <w:start w:val="1"/>
         <w:numFmt w:val="lowerLetter"/>
         <w:lvlText w:val="%8."/>
@@ -3601,7 +3695,7 @@
       </w:lvl>
     </w:lvlOverride>
     <w:lvlOverride w:ilvl="8">
-      <w:lvl w:ilvl="8" w:tplc="18DCF1BA">
+      <w:lvl w:ilvl="8" w:tplc="C15A435A">
         <w:start w:val="1"/>
         <w:numFmt w:val="lowerRoman"/>
         <w:lvlText w:val="%9."/>
@@ -4367,11 +4461,11 @@
         </c:dLbls>
         <c:gapWidth val="219"/>
         <c:overlap val="-27"/>
-        <c:axId val="1841037280"/>
-        <c:axId val="1841040320"/>
+        <c:axId val="-2028268912"/>
+        <c:axId val="-2028265872"/>
       </c:barChart>
       <c:catAx>
-        <c:axId val="1841037280"/>
+        <c:axId val="-2028268912"/>
         <c:scaling>
           <c:orientation val="minMax"/>
         </c:scaling>
@@ -4414,7 +4508,7 @@
             <a:endParaRPr lang="en-US"/>
           </a:p>
         </c:txPr>
-        <c:crossAx val="1841040320"/>
+        <c:crossAx val="-2028265872"/>
         <c:crosses val="autoZero"/>
         <c:auto val="1"/>
         <c:lblAlgn val="ctr"/>
@@ -4422,7 +4516,7 @@
         <c:noMultiLvlLbl val="0"/>
       </c:catAx>
       <c:valAx>
-        <c:axId val="1841040320"/>
+        <c:axId val="-2028265872"/>
         <c:scaling>
           <c:orientation val="minMax"/>
         </c:scaling>
@@ -4473,7 +4567,7 @@
             <a:endParaRPr lang="en-US"/>
           </a:p>
         </c:txPr>
-        <c:crossAx val="1841037280"/>
+        <c:crossAx val="-2028268912"/>
         <c:crosses val="autoZero"/>
         <c:crossBetween val="between"/>
       </c:valAx>
@@ -4684,11 +4778,11 @@
         </c:dLbls>
         <c:gapWidth val="219"/>
         <c:overlap val="-27"/>
-        <c:axId val="1844907648"/>
-        <c:axId val="1844910688"/>
+        <c:axId val="-2028183248"/>
+        <c:axId val="-2028179008"/>
       </c:barChart>
       <c:catAx>
-        <c:axId val="1844907648"/>
+        <c:axId val="-2028183248"/>
         <c:scaling>
           <c:orientation val="minMax"/>
         </c:scaling>
@@ -4731,7 +4825,7 @@
             <a:endParaRPr lang="en-US"/>
           </a:p>
         </c:txPr>
-        <c:crossAx val="1844910688"/>
+        <c:crossAx val="-2028179008"/>
         <c:crosses val="autoZero"/>
         <c:auto val="1"/>
         <c:lblAlgn val="ctr"/>
@@ -4739,7 +4833,7 @@
         <c:noMultiLvlLbl val="0"/>
       </c:catAx>
       <c:valAx>
-        <c:axId val="1844910688"/>
+        <c:axId val="-2028179008"/>
         <c:scaling>
           <c:orientation val="minMax"/>
         </c:scaling>
@@ -4790,7 +4884,7 @@
             <a:endParaRPr lang="en-US"/>
           </a:p>
         </c:txPr>
-        <c:crossAx val="1844907648"/>
+        <c:crossAx val="-2028183248"/>
         <c:crosses val="autoZero"/>
         <c:crossBetween val="between"/>
       </c:valAx>
@@ -5007,11 +5101,11 @@
         </c:dLbls>
         <c:gapWidth val="219"/>
         <c:overlap val="-27"/>
-        <c:axId val="1844981120"/>
-        <c:axId val="1844984160"/>
+        <c:axId val="-2028153120"/>
+        <c:axId val="-2028149936"/>
       </c:barChart>
       <c:catAx>
-        <c:axId val="1844981120"/>
+        <c:axId val="-2028153120"/>
         <c:scaling>
           <c:orientation val="minMax"/>
         </c:scaling>
@@ -5054,7 +5148,7 @@
             <a:endParaRPr lang="en-US"/>
           </a:p>
         </c:txPr>
-        <c:crossAx val="1844984160"/>
+        <c:crossAx val="-2028149936"/>
         <c:crosses val="autoZero"/>
         <c:auto val="1"/>
         <c:lblAlgn val="ctr"/>
@@ -5062,7 +5156,7 @@
         <c:noMultiLvlLbl val="0"/>
       </c:catAx>
       <c:valAx>
-        <c:axId val="1844984160"/>
+        <c:axId val="-2028149936"/>
         <c:scaling>
           <c:orientation val="minMax"/>
         </c:scaling>
@@ -5113,7 +5207,7 @@
             <a:endParaRPr lang="en-US"/>
           </a:p>
         </c:txPr>
-        <c:crossAx val="1844981120"/>
+        <c:crossAx val="-2028153120"/>
         <c:crosses val="autoZero"/>
         <c:crossBetween val="between"/>
       </c:valAx>
@@ -5330,11 +5424,11 @@
         </c:dLbls>
         <c:gapWidth val="219"/>
         <c:overlap val="-27"/>
-        <c:axId val="1845010304"/>
-        <c:axId val="1845013344"/>
+        <c:axId val="-2122983328"/>
+        <c:axId val="-2122999600"/>
       </c:barChart>
       <c:catAx>
-        <c:axId val="1845010304"/>
+        <c:axId val="-2122983328"/>
         <c:scaling>
           <c:orientation val="minMax"/>
         </c:scaling>
@@ -5377,7 +5471,7 @@
             <a:endParaRPr lang="en-US"/>
           </a:p>
         </c:txPr>
-        <c:crossAx val="1845013344"/>
+        <c:crossAx val="-2122999600"/>
         <c:crosses val="autoZero"/>
         <c:auto val="1"/>
         <c:lblAlgn val="ctr"/>
@@ -5385,7 +5479,7 @@
         <c:noMultiLvlLbl val="0"/>
       </c:catAx>
       <c:valAx>
-        <c:axId val="1845013344"/>
+        <c:axId val="-2122999600"/>
         <c:scaling>
           <c:orientation val="minMax"/>
         </c:scaling>
@@ -5436,7 +5530,7 @@
             <a:endParaRPr lang="en-US"/>
           </a:p>
         </c:txPr>
-        <c:crossAx val="1845010304"/>
+        <c:crossAx val="-2122983328"/>
         <c:crosses val="autoZero"/>
         <c:crossBetween val="between"/>
       </c:valAx>
@@ -5653,11 +5747,11 @@
         </c:dLbls>
         <c:gapWidth val="219"/>
         <c:overlap val="-27"/>
-        <c:axId val="1845039536"/>
-        <c:axId val="1845042576"/>
+        <c:axId val="-2123025360"/>
+        <c:axId val="-2123030944"/>
       </c:barChart>
       <c:catAx>
-        <c:axId val="1845039536"/>
+        <c:axId val="-2123025360"/>
         <c:scaling>
           <c:orientation val="minMax"/>
         </c:scaling>
@@ -5700,7 +5794,7 @@
             <a:endParaRPr lang="en-US"/>
           </a:p>
         </c:txPr>
-        <c:crossAx val="1845042576"/>
+        <c:crossAx val="-2123030944"/>
         <c:crosses val="autoZero"/>
         <c:auto val="1"/>
         <c:lblAlgn val="ctr"/>
@@ -5708,7 +5802,7 @@
         <c:noMultiLvlLbl val="0"/>
       </c:catAx>
       <c:valAx>
-        <c:axId val="1845042576"/>
+        <c:axId val="-2123030944"/>
         <c:scaling>
           <c:orientation val="minMax"/>
         </c:scaling>
@@ -5759,7 +5853,7 @@
             <a:endParaRPr lang="en-US"/>
           </a:p>
         </c:txPr>
-        <c:crossAx val="1845039536"/>
+        <c:crossAx val="-2123025360"/>
         <c:crosses val="autoZero"/>
         <c:crossBetween val="between"/>
       </c:valAx>
@@ -5970,11 +6064,11 @@
         </c:dLbls>
         <c:gapWidth val="219"/>
         <c:overlap val="-27"/>
-        <c:axId val="1844972912"/>
-        <c:axId val="1844975952"/>
+        <c:axId val="-2123070384"/>
+        <c:axId val="-2123067344"/>
       </c:barChart>
       <c:catAx>
-        <c:axId val="1844972912"/>
+        <c:axId val="-2123070384"/>
         <c:scaling>
           <c:orientation val="minMax"/>
         </c:scaling>
@@ -6017,7 +6111,7 @@
             <a:endParaRPr lang="en-US"/>
           </a:p>
         </c:txPr>
-        <c:crossAx val="1844975952"/>
+        <c:crossAx val="-2123067344"/>
         <c:crosses val="autoZero"/>
         <c:auto val="1"/>
         <c:lblAlgn val="ctr"/>
@@ -6025,7 +6119,7 @@
         <c:noMultiLvlLbl val="0"/>
       </c:catAx>
       <c:valAx>
-        <c:axId val="1844975952"/>
+        <c:axId val="-2123067344"/>
         <c:scaling>
           <c:orientation val="minMax"/>
         </c:scaling>
@@ -6076,7 +6170,7 @@
             <a:endParaRPr lang="en-US"/>
           </a:p>
         </c:txPr>
-        <c:crossAx val="1844972912"/>
+        <c:crossAx val="-2123070384"/>
         <c:crosses val="autoZero"/>
         <c:crossBetween val="between"/>
       </c:valAx>

</xml_diff>